<commit_message>
cw2 report draft complete
</commit_message>
<xml_diff>
--- a/CW2/AI-CW2.docx
+++ b/CW2/AI-CW2.docx
@@ -11,6 +11,8 @@
           <w:szCs w:val="36"/>
         </w:rPr>
       </w:pPr>
+      <w:bookmarkStart w:id="0" w:name="_Hlk38037576"/>
+      <w:bookmarkEnd w:id="0"/>
       <w:r>
         <w:rPr>
           <w:rFonts w:hint="eastAsia"/>
@@ -72,7 +74,6 @@
         <w:pStyle w:val="a3"/>
         <w:ind w:left="360" w:firstLineChars="0" w:firstLine="0"/>
         <w:rPr>
-          <w:rFonts w:hint="eastAsia"/>
           <w:sz w:val="24"/>
           <w:szCs w:val="28"/>
         </w:rPr>
@@ -111,7 +112,6 @@
         <w:pStyle w:val="a3"/>
         <w:ind w:left="360" w:firstLineChars="0" w:firstLine="0"/>
         <w:rPr>
-          <w:rFonts w:hint="eastAsia"/>
           <w:sz w:val="24"/>
           <w:szCs w:val="28"/>
         </w:rPr>
@@ -162,7 +162,6 @@
         <w:pStyle w:val="a3"/>
         <w:ind w:left="360" w:firstLineChars="0" w:firstLine="0"/>
         <w:rPr>
-          <w:rFonts w:hint="eastAsia"/>
           <w:sz w:val="24"/>
           <w:szCs w:val="28"/>
         </w:rPr>
@@ -388,21 +387,7 @@
           <w:sz w:val="24"/>
           <w:szCs w:val="28"/>
         </w:rPr>
-        <w:t xml:space="preserve">ere’s the generated captions after each epoch of training for </w:t>
-      </w:r>
-      <w:r>
-        <w:rPr>
-          <w:sz w:val="24"/>
-          <w:szCs w:val="28"/>
-        </w:rPr>
-        <w:t>LSTM</w:t>
-      </w:r>
-      <w:r>
-        <w:rPr>
-          <w:sz w:val="24"/>
-          <w:szCs w:val="28"/>
-        </w:rPr>
-        <w:t xml:space="preserve"> decoder:</w:t>
+        <w:t>ere’s the generated captions after each epoch of training for LSTM decoder:</w:t>
       </w:r>
     </w:p>
     <w:p>
@@ -477,21 +462,7 @@
           <w:sz w:val="24"/>
           <w:szCs w:val="28"/>
         </w:rPr>
-        <w:t xml:space="preserve">nd their BLEU scores for </w:t>
-      </w:r>
-      <w:r>
-        <w:rPr>
-          <w:sz w:val="24"/>
-          <w:szCs w:val="28"/>
-        </w:rPr>
-        <w:t>LSTM</w:t>
-      </w:r>
-      <w:r>
-        <w:rPr>
-          <w:sz w:val="24"/>
-          <w:szCs w:val="28"/>
-        </w:rPr>
-        <w:t xml:space="preserve"> decoder:</w:t>
+        <w:t>nd their BLEU scores for LSTM decoder:</w:t>
       </w:r>
     </w:p>
     <w:p>
@@ -628,7 +599,6 @@
         <w:pStyle w:val="a3"/>
         <w:ind w:left="360" w:firstLineChars="0" w:firstLine="0"/>
         <w:rPr>
-          <w:rFonts w:hint="eastAsia"/>
           <w:sz w:val="24"/>
           <w:szCs w:val="28"/>
         </w:rPr>
@@ -855,7 +825,6 @@
         <w:pStyle w:val="a3"/>
         <w:ind w:left="360" w:firstLineChars="0" w:firstLine="0"/>
         <w:rPr>
-          <w:rFonts w:hint="eastAsia"/>
           <w:sz w:val="24"/>
           <w:szCs w:val="28"/>
         </w:rPr>
@@ -985,7 +954,6 @@
         </w:numPr>
         <w:ind w:firstLineChars="0"/>
         <w:rPr>
-          <w:rFonts w:hint="eastAsia"/>
           <w:sz w:val="24"/>
           <w:szCs w:val="28"/>
         </w:rPr>
@@ -996,6 +964,1526 @@
           <w:szCs w:val="28"/>
         </w:rPr>
         <w:t xml:space="preserve">As for loss, </w:t>
+      </w:r>
+      <w:r>
+        <w:rPr>
+          <w:rFonts w:hint="eastAsia"/>
+          <w:sz w:val="24"/>
+          <w:szCs w:val="28"/>
+        </w:rPr>
+        <w:t>I</w:t>
+      </w:r>
+      <w:r>
+        <w:rPr>
+          <w:sz w:val="24"/>
+          <w:szCs w:val="28"/>
+        </w:rPr>
+        <w:t xml:space="preserve"> copy these loss into 2 txt files ,so that I can compare them easily.</w:t>
+      </w:r>
+    </w:p>
+    <w:p>
+      <w:pPr>
+        <w:pStyle w:val="a3"/>
+        <w:ind w:left="360" w:firstLineChars="0" w:firstLine="0"/>
+        <w:rPr>
+          <w:sz w:val="24"/>
+          <w:szCs w:val="28"/>
+        </w:rPr>
+      </w:pPr>
+      <w:r>
+        <w:rPr>
+          <w:rFonts w:hint="eastAsia"/>
+          <w:sz w:val="24"/>
+          <w:szCs w:val="28"/>
+        </w:rPr>
+        <w:t>A</w:t>
+      </w:r>
+      <w:r>
+        <w:rPr>
+          <w:sz w:val="24"/>
+          <w:szCs w:val="28"/>
+        </w:rPr>
+        <w:t>t the beginning, both RNN and LSTM are start with about 8.1 loss. After</w:t>
+      </w:r>
+      <w:r>
+        <w:rPr>
+          <w:sz w:val="24"/>
+          <w:szCs w:val="28"/>
+        </w:rPr>
+        <w:t xml:space="preserve"> the</w:t>
+      </w:r>
+      <w:r>
+        <w:rPr>
+          <w:sz w:val="24"/>
+          <w:szCs w:val="28"/>
+        </w:rPr>
+        <w:t xml:space="preserve"> first t</w:t>
+      </w:r>
+      <w:r>
+        <w:rPr>
+          <w:sz w:val="24"/>
+          <w:szCs w:val="28"/>
+        </w:rPr>
+        <w:t>hree</w:t>
+      </w:r>
+      <w:r>
+        <w:rPr>
+          <w:sz w:val="24"/>
+          <w:szCs w:val="28"/>
+        </w:rPr>
+        <w:t xml:space="preserve"> epoch training, </w:t>
+      </w:r>
+      <w:r>
+        <w:rPr>
+          <w:sz w:val="24"/>
+          <w:szCs w:val="28"/>
+        </w:rPr>
+        <w:t xml:space="preserve">the loss are quite close, but </w:t>
+      </w:r>
+      <w:r>
+        <w:rPr>
+          <w:sz w:val="24"/>
+          <w:szCs w:val="28"/>
+        </w:rPr>
+        <w:t>the RNN network seems has lower loss.</w:t>
+      </w:r>
+    </w:p>
+    <w:p>
+      <w:pPr>
+        <w:pStyle w:val="a3"/>
+        <w:ind w:left="360" w:firstLineChars="0" w:firstLine="0"/>
+        <w:rPr>
+          <w:sz w:val="24"/>
+          <w:szCs w:val="28"/>
+        </w:rPr>
+      </w:pPr>
+      <w:r>
+        <w:rPr>
+          <w:rFonts w:hint="eastAsia"/>
+          <w:sz w:val="24"/>
+          <w:szCs w:val="28"/>
+        </w:rPr>
+        <w:t>(</w:t>
+      </w:r>
+      <w:r>
+        <w:rPr>
+          <w:sz w:val="24"/>
+          <w:szCs w:val="28"/>
+        </w:rPr>
+        <w:t>Left is LSTM, and the right hand side is RNN)</w:t>
+      </w:r>
+    </w:p>
+    <w:p>
+      <w:pPr>
+        <w:pStyle w:val="a3"/>
+        <w:ind w:left="360" w:firstLineChars="0" w:firstLine="0"/>
+        <w:rPr>
+          <w:sz w:val="24"/>
+          <w:szCs w:val="28"/>
+        </w:rPr>
+      </w:pPr>
+      <w:r>
+        <w:rPr>
+          <w:noProof/>
+        </w:rPr>
+        <w:drawing>
+          <wp:inline distT="0" distB="0" distL="0" distR="0" wp14:anchorId="4DE054B9" wp14:editId="2455DE52">
+            <wp:extent cx="5274310" cy="254000"/>
+            <wp:effectExtent l="0" t="0" r="2540" b="0"/>
+            <wp:docPr id="2" name="图片 2"/>
+            <wp:cNvGraphicFramePr>
+              <a:graphicFrameLocks xmlns:a="http://schemas.openxmlformats.org/drawingml/2006/main" noChangeAspect="1"/>
+            </wp:cNvGraphicFramePr>
+            <a:graphic xmlns:a="http://schemas.openxmlformats.org/drawingml/2006/main">
+              <a:graphicData uri="http://schemas.openxmlformats.org/drawingml/2006/picture">
+                <pic:pic xmlns:pic="http://schemas.openxmlformats.org/drawingml/2006/picture">
+                  <pic:nvPicPr>
+                    <pic:cNvPr id="1" name=""/>
+                    <pic:cNvPicPr/>
+                  </pic:nvPicPr>
+                  <pic:blipFill>
+                    <a:blip r:embed="rId17"/>
+                    <a:stretch>
+                      <a:fillRect/>
+                    </a:stretch>
+                  </pic:blipFill>
+                  <pic:spPr>
+                    <a:xfrm>
+                      <a:off x="0" y="0"/>
+                      <a:ext cx="5274310" cy="254000"/>
+                    </a:xfrm>
+                    <a:prstGeom prst="rect">
+                      <a:avLst/>
+                    </a:prstGeom>
+                  </pic:spPr>
+                </pic:pic>
+              </a:graphicData>
+            </a:graphic>
+          </wp:inline>
+        </w:drawing>
+      </w:r>
+    </w:p>
+    <w:p>
+      <w:pPr>
+        <w:pStyle w:val="a3"/>
+        <w:ind w:left="360" w:firstLineChars="0" w:firstLine="0"/>
+        <w:rPr>
+          <w:sz w:val="24"/>
+          <w:szCs w:val="28"/>
+        </w:rPr>
+      </w:pPr>
+      <w:r>
+        <w:rPr>
+          <w:noProof/>
+        </w:rPr>
+        <w:drawing>
+          <wp:inline distT="0" distB="0" distL="0" distR="0" wp14:anchorId="3E105771" wp14:editId="31440A2B">
+            <wp:extent cx="5274310" cy="230505"/>
+            <wp:effectExtent l="0" t="0" r="2540" b="0"/>
+            <wp:docPr id="4" name="图片 4"/>
+            <wp:cNvGraphicFramePr>
+              <a:graphicFrameLocks xmlns:a="http://schemas.openxmlformats.org/drawingml/2006/main" noChangeAspect="1"/>
+            </wp:cNvGraphicFramePr>
+            <a:graphic xmlns:a="http://schemas.openxmlformats.org/drawingml/2006/main">
+              <a:graphicData uri="http://schemas.openxmlformats.org/drawingml/2006/picture">
+                <pic:pic xmlns:pic="http://schemas.openxmlformats.org/drawingml/2006/picture">
+                  <pic:nvPicPr>
+                    <pic:cNvPr id="1" name=""/>
+                    <pic:cNvPicPr/>
+                  </pic:nvPicPr>
+                  <pic:blipFill>
+                    <a:blip r:embed="rId18"/>
+                    <a:stretch>
+                      <a:fillRect/>
+                    </a:stretch>
+                  </pic:blipFill>
+                  <pic:spPr>
+                    <a:xfrm>
+                      <a:off x="0" y="0"/>
+                      <a:ext cx="5274310" cy="230505"/>
+                    </a:xfrm>
+                    <a:prstGeom prst="rect">
+                      <a:avLst/>
+                    </a:prstGeom>
+                  </pic:spPr>
+                </pic:pic>
+              </a:graphicData>
+            </a:graphic>
+          </wp:inline>
+        </w:drawing>
+      </w:r>
+    </w:p>
+    <w:p>
+      <w:pPr>
+        <w:pStyle w:val="a3"/>
+        <w:ind w:left="360" w:firstLineChars="0" w:firstLine="0"/>
+        <w:rPr>
+          <w:sz w:val="24"/>
+          <w:szCs w:val="28"/>
+        </w:rPr>
+      </w:pPr>
+      <w:r>
+        <w:rPr>
+          <w:noProof/>
+        </w:rPr>
+        <w:drawing>
+          <wp:inline distT="0" distB="0" distL="0" distR="0" wp14:anchorId="62ED1941" wp14:editId="31D1EA91">
+            <wp:extent cx="5274310" cy="224155"/>
+            <wp:effectExtent l="0" t="0" r="2540" b="4445"/>
+            <wp:docPr id="5" name="图片 5"/>
+            <wp:cNvGraphicFramePr>
+              <a:graphicFrameLocks xmlns:a="http://schemas.openxmlformats.org/drawingml/2006/main" noChangeAspect="1"/>
+            </wp:cNvGraphicFramePr>
+            <a:graphic xmlns:a="http://schemas.openxmlformats.org/drawingml/2006/main">
+              <a:graphicData uri="http://schemas.openxmlformats.org/drawingml/2006/picture">
+                <pic:pic xmlns:pic="http://schemas.openxmlformats.org/drawingml/2006/picture">
+                  <pic:nvPicPr>
+                    <pic:cNvPr id="1" name=""/>
+                    <pic:cNvPicPr/>
+                  </pic:nvPicPr>
+                  <pic:blipFill>
+                    <a:blip r:embed="rId19"/>
+                    <a:stretch>
+                      <a:fillRect/>
+                    </a:stretch>
+                  </pic:blipFill>
+                  <pic:spPr>
+                    <a:xfrm>
+                      <a:off x="0" y="0"/>
+                      <a:ext cx="5274310" cy="224155"/>
+                    </a:xfrm>
+                    <a:prstGeom prst="rect">
+                      <a:avLst/>
+                    </a:prstGeom>
+                  </pic:spPr>
+                </pic:pic>
+              </a:graphicData>
+            </a:graphic>
+          </wp:inline>
+        </w:drawing>
+      </w:r>
+    </w:p>
+    <w:p>
+      <w:pPr>
+        <w:pStyle w:val="a3"/>
+        <w:ind w:left="360" w:firstLineChars="0" w:firstLine="0"/>
+        <w:rPr>
+          <w:sz w:val="24"/>
+          <w:szCs w:val="28"/>
+        </w:rPr>
+      </w:pPr>
+      <w:r>
+        <w:rPr>
+          <w:rFonts w:hint="eastAsia"/>
+          <w:sz w:val="24"/>
+          <w:szCs w:val="28"/>
+        </w:rPr>
+        <w:lastRenderedPageBreak/>
+        <w:t>A</w:t>
+      </w:r>
+      <w:r>
+        <w:rPr>
+          <w:sz w:val="24"/>
+          <w:szCs w:val="28"/>
+        </w:rPr>
+        <w:t>nd after epoch 4 and 5 training, the LSTM has lower loss.</w:t>
+      </w:r>
+    </w:p>
+    <w:p>
+      <w:pPr>
+        <w:pStyle w:val="a3"/>
+        <w:ind w:left="360" w:firstLineChars="0" w:firstLine="0"/>
+        <w:rPr>
+          <w:sz w:val="24"/>
+          <w:szCs w:val="28"/>
+        </w:rPr>
+      </w:pPr>
+      <w:r>
+        <w:rPr>
+          <w:noProof/>
+        </w:rPr>
+        <w:drawing>
+          <wp:inline distT="0" distB="0" distL="0" distR="0" wp14:anchorId="3536B957" wp14:editId="297BBCC4">
+            <wp:extent cx="5274310" cy="211455"/>
+            <wp:effectExtent l="0" t="0" r="2540" b="0"/>
+            <wp:docPr id="6" name="图片 6"/>
+            <wp:cNvGraphicFramePr>
+              <a:graphicFrameLocks xmlns:a="http://schemas.openxmlformats.org/drawingml/2006/main" noChangeAspect="1"/>
+            </wp:cNvGraphicFramePr>
+            <a:graphic xmlns:a="http://schemas.openxmlformats.org/drawingml/2006/main">
+              <a:graphicData uri="http://schemas.openxmlformats.org/drawingml/2006/picture">
+                <pic:pic xmlns:pic="http://schemas.openxmlformats.org/drawingml/2006/picture">
+                  <pic:nvPicPr>
+                    <pic:cNvPr id="1" name=""/>
+                    <pic:cNvPicPr/>
+                  </pic:nvPicPr>
+                  <pic:blipFill>
+                    <a:blip r:embed="rId20"/>
+                    <a:stretch>
+                      <a:fillRect/>
+                    </a:stretch>
+                  </pic:blipFill>
+                  <pic:spPr>
+                    <a:xfrm>
+                      <a:off x="0" y="0"/>
+                      <a:ext cx="5274310" cy="211455"/>
+                    </a:xfrm>
+                    <a:prstGeom prst="rect">
+                      <a:avLst/>
+                    </a:prstGeom>
+                  </pic:spPr>
+                </pic:pic>
+              </a:graphicData>
+            </a:graphic>
+          </wp:inline>
+        </w:drawing>
+      </w:r>
+    </w:p>
+    <w:p>
+      <w:pPr>
+        <w:pStyle w:val="a3"/>
+        <w:ind w:left="360" w:firstLineChars="0" w:firstLine="0"/>
+        <w:rPr>
+          <w:sz w:val="24"/>
+          <w:szCs w:val="28"/>
+        </w:rPr>
+      </w:pPr>
+      <w:r>
+        <w:rPr>
+          <w:noProof/>
+        </w:rPr>
+        <w:drawing>
+          <wp:inline distT="0" distB="0" distL="0" distR="0" wp14:anchorId="7166FE78" wp14:editId="50EAD683">
+            <wp:extent cx="5274310" cy="374015"/>
+            <wp:effectExtent l="0" t="0" r="2540" b="6985"/>
+            <wp:docPr id="7" name="图片 7"/>
+            <wp:cNvGraphicFramePr>
+              <a:graphicFrameLocks xmlns:a="http://schemas.openxmlformats.org/drawingml/2006/main" noChangeAspect="1"/>
+            </wp:cNvGraphicFramePr>
+            <a:graphic xmlns:a="http://schemas.openxmlformats.org/drawingml/2006/main">
+              <a:graphicData uri="http://schemas.openxmlformats.org/drawingml/2006/picture">
+                <pic:pic xmlns:pic="http://schemas.openxmlformats.org/drawingml/2006/picture">
+                  <pic:nvPicPr>
+                    <pic:cNvPr id="1" name=""/>
+                    <pic:cNvPicPr/>
+                  </pic:nvPicPr>
+                  <pic:blipFill>
+                    <a:blip r:embed="rId21"/>
+                    <a:stretch>
+                      <a:fillRect/>
+                    </a:stretch>
+                  </pic:blipFill>
+                  <pic:spPr>
+                    <a:xfrm>
+                      <a:off x="0" y="0"/>
+                      <a:ext cx="5274310" cy="374015"/>
+                    </a:xfrm>
+                    <a:prstGeom prst="rect">
+                      <a:avLst/>
+                    </a:prstGeom>
+                  </pic:spPr>
+                </pic:pic>
+              </a:graphicData>
+            </a:graphic>
+          </wp:inline>
+        </w:drawing>
+      </w:r>
+    </w:p>
+    <w:p>
+      <w:pPr>
+        <w:pStyle w:val="a3"/>
+        <w:ind w:left="360" w:firstLineChars="0" w:firstLine="0"/>
+        <w:rPr>
+          <w:sz w:val="24"/>
+          <w:szCs w:val="28"/>
+        </w:rPr>
+      </w:pPr>
+      <w:r>
+        <w:rPr>
+          <w:rFonts w:hint="eastAsia"/>
+          <w:sz w:val="24"/>
+          <w:szCs w:val="28"/>
+        </w:rPr>
+        <w:t>I</w:t>
+      </w:r>
+      <w:r>
+        <w:rPr>
+          <w:sz w:val="24"/>
+          <w:szCs w:val="28"/>
+        </w:rPr>
+        <w:t xml:space="preserve">n conclusion, the loss of RNN training would drop faster in the first 3 epoch, after this, the LSTM loss would be lower. And the LSTM loss would be more stable, it goes around 2.4 and 2.2 in the final epoch. The RNN loss would be more fluctuant,it goes around 2.6 and 2.2 in the final epoch. </w:t>
+      </w:r>
+    </w:p>
+    <w:p>
+      <w:pPr>
+        <w:pStyle w:val="a3"/>
+        <w:ind w:left="360" w:firstLineChars="0" w:firstLine="0"/>
+        <w:rPr>
+          <w:sz w:val="24"/>
+          <w:szCs w:val="28"/>
+        </w:rPr>
+      </w:pPr>
+      <w:r>
+        <w:rPr>
+          <w:sz w:val="24"/>
+          <w:szCs w:val="28"/>
+        </w:rPr>
+        <w:t xml:space="preserve">I pick 2 picture in the test set, and test </w:t>
+      </w:r>
+      <w:r>
+        <w:rPr>
+          <w:sz w:val="24"/>
+          <w:szCs w:val="28"/>
+        </w:rPr>
+        <w:t>their generated captions and their score.</w:t>
+      </w:r>
+    </w:p>
+    <w:p>
+      <w:pPr>
+        <w:pStyle w:val="a3"/>
+        <w:ind w:left="360" w:firstLineChars="0" w:firstLine="0"/>
+        <w:rPr>
+          <w:sz w:val="24"/>
+          <w:szCs w:val="28"/>
+        </w:rPr>
+      </w:pPr>
+      <w:r>
+        <w:rPr>
+          <w:sz w:val="24"/>
+          <w:szCs w:val="28"/>
+        </w:rPr>
+        <w:t xml:space="preserve">The first picture has 5 short sentences, and both RNN and LSTM have good score in this case. </w:t>
+      </w:r>
+    </w:p>
+    <w:p>
+      <w:pPr>
+        <w:pStyle w:val="a3"/>
+        <w:ind w:left="360" w:firstLineChars="0" w:firstLine="0"/>
+        <w:rPr>
+          <w:sz w:val="24"/>
+          <w:szCs w:val="28"/>
+        </w:rPr>
+      </w:pPr>
+      <w:r>
+        <w:rPr>
+          <w:rFonts w:hint="eastAsia"/>
+          <w:sz w:val="24"/>
+          <w:szCs w:val="28"/>
+        </w:rPr>
+        <w:t>T</w:t>
+      </w:r>
+      <w:r>
+        <w:rPr>
+          <w:sz w:val="24"/>
+          <w:szCs w:val="28"/>
+        </w:rPr>
+        <w:t>he best score of RNN is approximate 0.95214, and the average is 0.870273</w:t>
+      </w:r>
+    </w:p>
+    <w:p>
+      <w:pPr>
+        <w:pStyle w:val="a3"/>
+        <w:ind w:left="360" w:firstLineChars="0" w:firstLine="0"/>
+        <w:rPr>
+          <w:noProof/>
+          <w:sz w:val="24"/>
+          <w:szCs w:val="28"/>
+        </w:rPr>
+      </w:pPr>
+      <w:r>
+        <w:rPr>
+          <w:noProof/>
+          <w:sz w:val="24"/>
+          <w:szCs w:val="28"/>
+        </w:rPr>
+        <w:t>The best score of LSTM</w:t>
+      </w:r>
+      <w:r>
+        <w:rPr>
+          <w:noProof/>
+          <w:sz w:val="24"/>
+          <w:szCs w:val="28"/>
+        </w:rPr>
+        <w:t xml:space="preserve"> is approximate 0.95214, and the average is 0.870818</w:t>
+      </w:r>
+    </w:p>
+    <w:p>
+      <w:pPr>
+        <w:pStyle w:val="a3"/>
+        <w:ind w:left="360" w:firstLineChars="0" w:firstLine="0"/>
+        <w:rPr>
+          <w:noProof/>
+          <w:sz w:val="24"/>
+          <w:szCs w:val="28"/>
+        </w:rPr>
+      </w:pPr>
+      <w:r>
+        <w:rPr>
+          <w:rFonts w:hint="eastAsia"/>
+          <w:noProof/>
+          <w:sz w:val="24"/>
+          <w:szCs w:val="28"/>
+        </w:rPr>
+        <w:t>F</w:t>
+      </w:r>
+      <w:r>
+        <w:rPr>
+          <w:noProof/>
+          <w:sz w:val="24"/>
+          <w:szCs w:val="28"/>
+        </w:rPr>
+        <w:t>or the picture with clear features and short original sentences. Both RNN and LSTM can have good score in this case. LSTM seems has better score accoding to the average score, but their score are really close.</w:t>
+      </w:r>
+    </w:p>
+    <w:p>
+      <w:pPr>
+        <w:pStyle w:val="a3"/>
+        <w:ind w:left="360" w:firstLineChars="0" w:firstLine="0"/>
+        <w:rPr>
+          <w:sz w:val="24"/>
+          <w:szCs w:val="28"/>
+        </w:rPr>
+      </w:pPr>
+      <w:r>
+        <w:rPr>
+          <w:sz w:val="24"/>
+          <w:szCs w:val="28"/>
+        </w:rPr>
+        <w:t xml:space="preserve">In terms of the quality of generated captions. </w:t>
+      </w:r>
+      <w:r>
+        <w:rPr>
+          <w:sz w:val="24"/>
+          <w:szCs w:val="28"/>
+        </w:rPr>
+        <w:t>Both RNN and LSTM captions describe the feature of the image correctly. However, the first sentence generated by RNN recognise the white object wrongly as snow. And the LSTM bare make mistakes. In conclusion, the qualities of RNN and LSTM are both good and closed, but the LSTM has a little bit better performance in this case.</w:t>
+      </w:r>
+    </w:p>
+    <w:p>
+      <w:pPr>
+        <w:pStyle w:val="a3"/>
+        <w:ind w:left="360" w:firstLineChars="0" w:firstLine="0"/>
+        <w:rPr>
+          <w:sz w:val="24"/>
+          <w:szCs w:val="28"/>
+        </w:rPr>
+      </w:pPr>
+      <w:r>
+        <w:rPr>
+          <w:sz w:val="24"/>
+          <w:szCs w:val="28"/>
+        </w:rPr>
+        <w:t>The second picture that I pick from the test set</w:t>
+      </w:r>
+      <w:r>
+        <w:rPr>
+          <w:sz w:val="24"/>
+          <w:szCs w:val="28"/>
+        </w:rPr>
+        <w:t xml:space="preserve"> as well as the original five sentences</w:t>
+      </w:r>
+      <w:r>
+        <w:rPr>
+          <w:sz w:val="24"/>
+          <w:szCs w:val="28"/>
+        </w:rPr>
+        <w:t xml:space="preserve"> </w:t>
+      </w:r>
+      <w:r>
+        <w:rPr>
+          <w:sz w:val="24"/>
+          <w:szCs w:val="28"/>
+        </w:rPr>
+        <w:t>are</w:t>
+      </w:r>
+      <w:r>
+        <w:rPr>
+          <w:sz w:val="24"/>
+          <w:szCs w:val="28"/>
+        </w:rPr>
+        <w:t xml:space="preserve"> more complicated than the first one.</w:t>
+      </w:r>
+    </w:p>
+    <w:p>
+      <w:pPr>
+        <w:pStyle w:val="a3"/>
+        <w:ind w:left="360" w:firstLineChars="0" w:firstLine="0"/>
+        <w:rPr>
+          <w:sz w:val="24"/>
+          <w:szCs w:val="28"/>
+        </w:rPr>
+      </w:pPr>
+      <w:r>
+        <w:rPr>
+          <w:rFonts w:hint="eastAsia"/>
+          <w:sz w:val="24"/>
+          <w:szCs w:val="28"/>
+        </w:rPr>
+        <w:lastRenderedPageBreak/>
+        <w:t>T</w:t>
+      </w:r>
+      <w:r>
+        <w:rPr>
+          <w:sz w:val="24"/>
+          <w:szCs w:val="28"/>
+        </w:rPr>
+        <w:t>he best score of RNN is approximate 0.</w:t>
+      </w:r>
+      <w:r>
+        <w:rPr>
+          <w:rFonts w:hint="eastAsia"/>
+          <w:sz w:val="24"/>
+          <w:szCs w:val="28"/>
+        </w:rPr>
+        <w:t>74056</w:t>
+      </w:r>
+      <w:r>
+        <w:rPr>
+          <w:sz w:val="24"/>
+          <w:szCs w:val="28"/>
+        </w:rPr>
+        <w:t>, and the average is 0.</w:t>
+      </w:r>
+      <w:r>
+        <w:rPr>
+          <w:rFonts w:hint="eastAsia"/>
+          <w:sz w:val="24"/>
+          <w:szCs w:val="28"/>
+        </w:rPr>
+        <w:t>63636</w:t>
+      </w:r>
+    </w:p>
+    <w:p>
+      <w:pPr>
+        <w:pStyle w:val="a3"/>
+        <w:ind w:left="360" w:firstLineChars="0" w:firstLine="0"/>
+        <w:rPr>
+          <w:noProof/>
+          <w:sz w:val="24"/>
+          <w:szCs w:val="28"/>
+        </w:rPr>
+      </w:pPr>
+      <w:r>
+        <w:rPr>
+          <w:noProof/>
+          <w:sz w:val="24"/>
+          <w:szCs w:val="28"/>
+        </w:rPr>
+        <w:t>The best score of LSTM</w:t>
+      </w:r>
+      <w:r>
+        <w:rPr>
+          <w:noProof/>
+          <w:sz w:val="24"/>
+          <w:szCs w:val="28"/>
+        </w:rPr>
+        <w:t xml:space="preserve"> is approximate 0.</w:t>
+      </w:r>
+      <w:r>
+        <w:rPr>
+          <w:rFonts w:hint="eastAsia"/>
+          <w:noProof/>
+          <w:sz w:val="24"/>
+          <w:szCs w:val="28"/>
+        </w:rPr>
+        <w:t>56195</w:t>
+      </w:r>
+      <w:r>
+        <w:rPr>
+          <w:noProof/>
+          <w:sz w:val="24"/>
+          <w:szCs w:val="28"/>
+        </w:rPr>
+        <w:t>, and the average is 0.</w:t>
+      </w:r>
+      <w:r>
+        <w:rPr>
+          <w:rFonts w:hint="eastAsia"/>
+          <w:noProof/>
+          <w:sz w:val="24"/>
+          <w:szCs w:val="28"/>
+        </w:rPr>
+        <w:t>53311</w:t>
+      </w:r>
+    </w:p>
+    <w:p>
+      <w:pPr>
+        <w:pStyle w:val="a3"/>
+        <w:ind w:left="360" w:firstLineChars="0" w:firstLine="0"/>
+        <w:rPr>
+          <w:sz w:val="24"/>
+          <w:szCs w:val="28"/>
+        </w:rPr>
+      </w:pPr>
+      <w:r>
+        <w:rPr>
+          <w:rFonts w:hint="eastAsia"/>
+          <w:sz w:val="24"/>
+          <w:szCs w:val="28"/>
+        </w:rPr>
+        <w:t>I</w:t>
+      </w:r>
+      <w:r>
+        <w:rPr>
+          <w:sz w:val="24"/>
+          <w:szCs w:val="28"/>
+        </w:rPr>
+        <w:t xml:space="preserve">t’s quite clear that both RNN and LSTM have much lower score than the first simple image. And RNN have better score than LSTM, which is strange to me. </w:t>
+      </w:r>
+      <w:r>
+        <w:rPr>
+          <w:sz w:val="24"/>
+          <w:szCs w:val="28"/>
+        </w:rPr>
+        <w:t>T</w:t>
+      </w:r>
+      <w:r>
+        <w:rPr>
+          <w:sz w:val="24"/>
+          <w:szCs w:val="28"/>
+        </w:rPr>
+        <w:t>heoretically, RNN has trouble with long term memory</w:t>
+      </w:r>
+      <w:r>
+        <w:rPr>
+          <w:sz w:val="24"/>
+          <w:szCs w:val="28"/>
+        </w:rPr>
+        <w:t xml:space="preserve"> due to the possibility of it’s gradient is particularly small or large. </w:t>
+      </w:r>
+      <w:r>
+        <w:rPr>
+          <w:sz w:val="24"/>
+          <w:szCs w:val="28"/>
+        </w:rPr>
+        <w:t>And LSTM can prevent gradient disappearance</w:t>
+      </w:r>
+      <w:r>
+        <w:rPr>
+          <w:sz w:val="24"/>
+          <w:szCs w:val="28"/>
+        </w:rPr>
+        <w:t xml:space="preserve"> and has long term memory</w:t>
+      </w:r>
+      <w:r>
+        <w:rPr>
+          <w:sz w:val="24"/>
+          <w:szCs w:val="28"/>
+        </w:rPr>
+        <w:t>. So LSTM should preform better than RNN in long caption case.</w:t>
+      </w:r>
+    </w:p>
+    <w:p>
+      <w:pPr>
+        <w:pStyle w:val="a3"/>
+        <w:ind w:left="360" w:firstLineChars="0" w:firstLine="0"/>
+        <w:rPr>
+          <w:sz w:val="24"/>
+          <w:szCs w:val="28"/>
+        </w:rPr>
+      </w:pPr>
+      <w:r>
+        <w:rPr>
+          <w:sz w:val="24"/>
+          <w:szCs w:val="28"/>
+        </w:rPr>
+        <w:t>And I do some extra experiments on this, trying to find the reason.</w:t>
+      </w:r>
+    </w:p>
+    <w:p>
+      <w:pPr>
+        <w:pStyle w:val="a3"/>
+        <w:ind w:left="360" w:firstLineChars="0" w:firstLine="0"/>
+        <w:rPr>
+          <w:rFonts w:hint="eastAsia"/>
+          <w:sz w:val="24"/>
+          <w:szCs w:val="28"/>
+        </w:rPr>
+      </w:pPr>
+      <w:r>
+        <w:rPr>
+          <w:rFonts w:hint="eastAsia"/>
+          <w:sz w:val="24"/>
+          <w:szCs w:val="28"/>
+        </w:rPr>
+        <w:t>F</w:t>
+      </w:r>
+      <w:r>
+        <w:rPr>
+          <w:sz w:val="24"/>
+          <w:szCs w:val="28"/>
+        </w:rPr>
+        <w:t>or example, I use another image from the test set, and here’s the result.</w:t>
+      </w:r>
+    </w:p>
+    <w:p>
+      <w:pPr>
+        <w:pStyle w:val="a3"/>
+        <w:ind w:left="360" w:firstLineChars="0" w:firstLine="0"/>
+        <w:rPr>
+          <w:rFonts w:hint="eastAsia"/>
+          <w:sz w:val="24"/>
+          <w:szCs w:val="28"/>
+        </w:rPr>
+      </w:pPr>
+      <w:r>
+        <w:rPr>
+          <w:noProof/>
+        </w:rPr>
+        <w:drawing>
+          <wp:inline distT="0" distB="0" distL="0" distR="0" wp14:anchorId="447E04C7" wp14:editId="12B98581">
+            <wp:extent cx="2412787" cy="1584445"/>
+            <wp:effectExtent l="0" t="0" r="6985" b="0"/>
+            <wp:docPr id="28" name="图片 28"/>
+            <wp:cNvGraphicFramePr>
+              <a:graphicFrameLocks xmlns:a="http://schemas.openxmlformats.org/drawingml/2006/main" noChangeAspect="1"/>
+            </wp:cNvGraphicFramePr>
+            <a:graphic xmlns:a="http://schemas.openxmlformats.org/drawingml/2006/main">
+              <a:graphicData uri="http://schemas.openxmlformats.org/drawingml/2006/picture">
+                <pic:pic xmlns:pic="http://schemas.openxmlformats.org/drawingml/2006/picture">
+                  <pic:nvPicPr>
+                    <pic:cNvPr id="1" name=""/>
+                    <pic:cNvPicPr/>
+                  </pic:nvPicPr>
+                  <pic:blipFill>
+                    <a:blip r:embed="rId22"/>
+                    <a:stretch>
+                      <a:fillRect/>
+                    </a:stretch>
+                  </pic:blipFill>
+                  <pic:spPr>
+                    <a:xfrm>
+                      <a:off x="0" y="0"/>
+                      <a:ext cx="2429894" cy="1595679"/>
+                    </a:xfrm>
+                    <a:prstGeom prst="rect">
+                      <a:avLst/>
+                    </a:prstGeom>
+                  </pic:spPr>
+                </pic:pic>
+              </a:graphicData>
+            </a:graphic>
+          </wp:inline>
+        </w:drawing>
+      </w:r>
+      <w:r>
+        <w:rPr>
+          <w:noProof/>
+        </w:rPr>
+        <w:drawing>
+          <wp:inline distT="0" distB="0" distL="0" distR="0" wp14:anchorId="6AC37708" wp14:editId="3A69CD81">
+            <wp:extent cx="5274310" cy="548640"/>
+            <wp:effectExtent l="0" t="0" r="2540" b="3810"/>
+            <wp:docPr id="31" name="图片 31"/>
+            <wp:cNvGraphicFramePr>
+              <a:graphicFrameLocks xmlns:a="http://schemas.openxmlformats.org/drawingml/2006/main" noChangeAspect="1"/>
+            </wp:cNvGraphicFramePr>
+            <a:graphic xmlns:a="http://schemas.openxmlformats.org/drawingml/2006/main">
+              <a:graphicData uri="http://schemas.openxmlformats.org/drawingml/2006/picture">
+                <pic:pic xmlns:pic="http://schemas.openxmlformats.org/drawingml/2006/picture">
+                  <pic:nvPicPr>
+                    <pic:cNvPr id="1" name=""/>
+                    <pic:cNvPicPr/>
+                  </pic:nvPicPr>
+                  <pic:blipFill>
+                    <a:blip r:embed="rId23"/>
+                    <a:stretch>
+                      <a:fillRect/>
+                    </a:stretch>
+                  </pic:blipFill>
+                  <pic:spPr>
+                    <a:xfrm>
+                      <a:off x="0" y="0"/>
+                      <a:ext cx="5274310" cy="548640"/>
+                    </a:xfrm>
+                    <a:prstGeom prst="rect">
+                      <a:avLst/>
+                    </a:prstGeom>
+                  </pic:spPr>
+                </pic:pic>
+              </a:graphicData>
+            </a:graphic>
+          </wp:inline>
+        </w:drawing>
+      </w:r>
+    </w:p>
+    <w:p>
+      <w:pPr>
+        <w:pStyle w:val="a3"/>
+        <w:ind w:left="360" w:firstLineChars="0" w:firstLine="0"/>
+        <w:rPr>
+          <w:rFonts w:hint="eastAsia"/>
+          <w:sz w:val="24"/>
+          <w:szCs w:val="28"/>
+        </w:rPr>
+      </w:pPr>
+      <w:r>
+        <w:rPr>
+          <w:rFonts w:hint="eastAsia"/>
+          <w:sz w:val="24"/>
+          <w:szCs w:val="28"/>
+        </w:rPr>
+        <w:t>L</w:t>
+      </w:r>
+      <w:r>
+        <w:rPr>
+          <w:sz w:val="24"/>
+          <w:szCs w:val="28"/>
+        </w:rPr>
+        <w:t>STM score and generated captions as below.</w:t>
+      </w:r>
+    </w:p>
+    <w:p>
+      <w:pPr>
+        <w:pStyle w:val="a3"/>
+        <w:ind w:left="360" w:firstLineChars="0" w:firstLine="0"/>
+        <w:rPr>
+          <w:sz w:val="24"/>
+          <w:szCs w:val="28"/>
+        </w:rPr>
+      </w:pPr>
+      <w:r>
+        <w:rPr>
+          <w:noProof/>
+        </w:rPr>
+        <w:drawing>
+          <wp:inline distT="0" distB="0" distL="0" distR="0" wp14:anchorId="51F23355" wp14:editId="1DAC1F16">
+            <wp:extent cx="1821116" cy="723541"/>
+            <wp:effectExtent l="0" t="0" r="8255" b="635"/>
+            <wp:docPr id="30" name="图片 30"/>
+            <wp:cNvGraphicFramePr>
+              <a:graphicFrameLocks xmlns:a="http://schemas.openxmlformats.org/drawingml/2006/main" noChangeAspect="1"/>
+            </wp:cNvGraphicFramePr>
+            <a:graphic xmlns:a="http://schemas.openxmlformats.org/drawingml/2006/main">
+              <a:graphicData uri="http://schemas.openxmlformats.org/drawingml/2006/picture">
+                <pic:pic xmlns:pic="http://schemas.openxmlformats.org/drawingml/2006/picture">
+                  <pic:nvPicPr>
+                    <pic:cNvPr id="1" name=""/>
+                    <pic:cNvPicPr/>
+                  </pic:nvPicPr>
+                  <pic:blipFill>
+                    <a:blip r:embed="rId24"/>
+                    <a:stretch>
+                      <a:fillRect/>
+                    </a:stretch>
+                  </pic:blipFill>
+                  <pic:spPr>
+                    <a:xfrm>
+                      <a:off x="0" y="0"/>
+                      <a:ext cx="1858469" cy="738382"/>
+                    </a:xfrm>
+                    <a:prstGeom prst="rect">
+                      <a:avLst/>
+                    </a:prstGeom>
+                  </pic:spPr>
+                </pic:pic>
+              </a:graphicData>
+            </a:graphic>
+          </wp:inline>
+        </w:drawing>
+      </w:r>
+    </w:p>
+    <w:p>
+      <w:pPr>
+        <w:pStyle w:val="a3"/>
+        <w:ind w:left="360" w:firstLineChars="0" w:firstLine="0"/>
+        <w:rPr>
+          <w:sz w:val="24"/>
+          <w:szCs w:val="28"/>
+        </w:rPr>
+      </w:pPr>
+      <w:r>
+        <w:rPr>
+          <w:noProof/>
+        </w:rPr>
+        <w:drawing>
+          <wp:inline distT="0" distB="0" distL="0" distR="0" wp14:anchorId="14EDB397" wp14:editId="49D43B9B">
+            <wp:extent cx="4180114" cy="713629"/>
+            <wp:effectExtent l="0" t="0" r="0" b="0"/>
+            <wp:docPr id="29" name="图片 29"/>
+            <wp:cNvGraphicFramePr>
+              <a:graphicFrameLocks xmlns:a="http://schemas.openxmlformats.org/drawingml/2006/main" noChangeAspect="1"/>
+            </wp:cNvGraphicFramePr>
+            <a:graphic xmlns:a="http://schemas.openxmlformats.org/drawingml/2006/main">
+              <a:graphicData uri="http://schemas.openxmlformats.org/drawingml/2006/picture">
+                <pic:pic xmlns:pic="http://schemas.openxmlformats.org/drawingml/2006/picture">
+                  <pic:nvPicPr>
+                    <pic:cNvPr id="1" name=""/>
+                    <pic:cNvPicPr/>
+                  </pic:nvPicPr>
+                  <pic:blipFill>
+                    <a:blip r:embed="rId25"/>
+                    <a:stretch>
+                      <a:fillRect/>
+                    </a:stretch>
+                  </pic:blipFill>
+                  <pic:spPr>
+                    <a:xfrm>
+                      <a:off x="0" y="0"/>
+                      <a:ext cx="4239295" cy="723732"/>
+                    </a:xfrm>
+                    <a:prstGeom prst="rect">
+                      <a:avLst/>
+                    </a:prstGeom>
+                  </pic:spPr>
+                </pic:pic>
+              </a:graphicData>
+            </a:graphic>
+          </wp:inline>
+        </w:drawing>
+      </w:r>
+    </w:p>
+    <w:p>
+      <w:pPr>
+        <w:pStyle w:val="a3"/>
+        <w:ind w:left="360" w:firstLineChars="0" w:firstLine="0"/>
+        <w:rPr>
+          <w:sz w:val="24"/>
+          <w:szCs w:val="28"/>
+        </w:rPr>
+      </w:pPr>
+    </w:p>
+    <w:p>
+      <w:pPr>
+        <w:pStyle w:val="a3"/>
+        <w:ind w:left="360" w:firstLineChars="0" w:firstLine="0"/>
+        <w:rPr>
+          <w:sz w:val="24"/>
+          <w:szCs w:val="28"/>
+        </w:rPr>
+      </w:pPr>
+    </w:p>
+    <w:p>
+      <w:pPr>
+        <w:pStyle w:val="a3"/>
+        <w:ind w:left="360" w:firstLineChars="0" w:firstLine="0"/>
+        <w:rPr>
+          <w:rFonts w:hint="eastAsia"/>
+          <w:sz w:val="24"/>
+          <w:szCs w:val="28"/>
+        </w:rPr>
+      </w:pPr>
+    </w:p>
+    <w:p>
+      <w:pPr>
+        <w:pStyle w:val="a3"/>
+        <w:ind w:left="360" w:firstLineChars="0" w:firstLine="0"/>
+        <w:rPr>
+          <w:rFonts w:hint="eastAsia"/>
+          <w:sz w:val="24"/>
+          <w:szCs w:val="28"/>
+        </w:rPr>
+      </w:pPr>
+      <w:r>
+        <w:rPr>
+          <w:sz w:val="24"/>
+          <w:szCs w:val="28"/>
+        </w:rPr>
+        <w:t>RNN</w:t>
+      </w:r>
+      <w:r>
+        <w:rPr>
+          <w:sz w:val="24"/>
+          <w:szCs w:val="28"/>
+        </w:rPr>
+        <w:t xml:space="preserve"> score and generated captions as below.</w:t>
+      </w:r>
+    </w:p>
+    <w:p>
+      <w:pPr>
+        <w:pStyle w:val="a3"/>
+        <w:ind w:left="360" w:firstLineChars="0" w:firstLine="0"/>
+        <w:rPr>
+          <w:noProof/>
+        </w:rPr>
+      </w:pPr>
+      <w:r>
+        <w:rPr>
+          <w:noProof/>
+        </w:rPr>
+        <w:drawing>
+          <wp:inline distT="0" distB="0" distL="0" distR="0" wp14:anchorId="2C6EC234" wp14:editId="301CFF69">
+            <wp:extent cx="2343650" cy="852935"/>
+            <wp:effectExtent l="0" t="0" r="0" b="4445"/>
+            <wp:docPr id="33" name="图片 33"/>
+            <wp:cNvGraphicFramePr>
+              <a:graphicFrameLocks xmlns:a="http://schemas.openxmlformats.org/drawingml/2006/main" noChangeAspect="1"/>
+            </wp:cNvGraphicFramePr>
+            <a:graphic xmlns:a="http://schemas.openxmlformats.org/drawingml/2006/main">
+              <a:graphicData uri="http://schemas.openxmlformats.org/drawingml/2006/picture">
+                <pic:pic xmlns:pic="http://schemas.openxmlformats.org/drawingml/2006/picture">
+                  <pic:nvPicPr>
+                    <pic:cNvPr id="1" name=""/>
+                    <pic:cNvPicPr/>
+                  </pic:nvPicPr>
+                  <pic:blipFill>
+                    <a:blip r:embed="rId26"/>
+                    <a:stretch>
+                      <a:fillRect/>
+                    </a:stretch>
+                  </pic:blipFill>
+                  <pic:spPr>
+                    <a:xfrm>
+                      <a:off x="0" y="0"/>
+                      <a:ext cx="2343650" cy="852935"/>
+                    </a:xfrm>
+                    <a:prstGeom prst="rect">
+                      <a:avLst/>
+                    </a:prstGeom>
+                  </pic:spPr>
+                </pic:pic>
+              </a:graphicData>
+            </a:graphic>
+          </wp:inline>
+        </w:drawing>
+      </w:r>
+      <w:r>
+        <w:rPr>
+          <w:noProof/>
+        </w:rPr>
+        <w:t xml:space="preserve"> </w:t>
+      </w:r>
+      <w:r>
+        <w:rPr>
+          <w:noProof/>
+        </w:rPr>
+        <w:drawing>
+          <wp:inline distT="0" distB="0" distL="0" distR="0" wp14:anchorId="61C974B9" wp14:editId="088FD2EC">
+            <wp:extent cx="4356884" cy="829883"/>
+            <wp:effectExtent l="0" t="0" r="5715" b="8890"/>
+            <wp:docPr id="34" name="图片 34"/>
+            <wp:cNvGraphicFramePr>
+              <a:graphicFrameLocks xmlns:a="http://schemas.openxmlformats.org/drawingml/2006/main" noChangeAspect="1"/>
+            </wp:cNvGraphicFramePr>
+            <a:graphic xmlns:a="http://schemas.openxmlformats.org/drawingml/2006/main">
+              <a:graphicData uri="http://schemas.openxmlformats.org/drawingml/2006/picture">
+                <pic:pic xmlns:pic="http://schemas.openxmlformats.org/drawingml/2006/picture">
+                  <pic:nvPicPr>
+                    <pic:cNvPr id="1" name=""/>
+                    <pic:cNvPicPr/>
+                  </pic:nvPicPr>
+                  <pic:blipFill>
+                    <a:blip r:embed="rId27"/>
+                    <a:stretch>
+                      <a:fillRect/>
+                    </a:stretch>
+                  </pic:blipFill>
+                  <pic:spPr>
+                    <a:xfrm>
+                      <a:off x="0" y="0"/>
+                      <a:ext cx="4356884" cy="829883"/>
+                    </a:xfrm>
+                    <a:prstGeom prst="rect">
+                      <a:avLst/>
+                    </a:prstGeom>
+                  </pic:spPr>
+                </pic:pic>
+              </a:graphicData>
+            </a:graphic>
+          </wp:inline>
+        </w:drawing>
+      </w:r>
+    </w:p>
+    <w:p>
+      <w:pPr>
+        <w:pStyle w:val="a3"/>
+        <w:ind w:left="360" w:firstLineChars="0" w:firstLine="0"/>
+        <w:rPr>
+          <w:noProof/>
+          <w:sz w:val="24"/>
+          <w:szCs w:val="28"/>
+        </w:rPr>
+      </w:pPr>
+      <w:r>
+        <w:rPr>
+          <w:rFonts w:hint="eastAsia"/>
+          <w:noProof/>
+          <w:sz w:val="24"/>
+          <w:szCs w:val="28"/>
+        </w:rPr>
+        <w:t>I</w:t>
+      </w:r>
+      <w:r>
+        <w:rPr>
+          <w:noProof/>
+          <w:sz w:val="24"/>
+          <w:szCs w:val="28"/>
+        </w:rPr>
+        <w:t xml:space="preserve">n </w:t>
+      </w:r>
+      <w:r>
+        <w:rPr>
+          <w:noProof/>
+          <w:sz w:val="24"/>
+          <w:szCs w:val="28"/>
+        </w:rPr>
+        <w:t xml:space="preserve">the </w:t>
+      </w:r>
+      <w:r>
+        <w:rPr>
+          <w:noProof/>
+          <w:sz w:val="24"/>
+          <w:szCs w:val="28"/>
+        </w:rPr>
+        <w:t xml:space="preserve">aspect of BLEU score. The LSTM score tend to be more stable, which means the </w:t>
+      </w:r>
+      <w:r>
+        <w:rPr>
+          <w:noProof/>
+          <w:sz w:val="24"/>
+          <w:szCs w:val="28"/>
+        </w:rPr>
+        <w:t>best</w:t>
+      </w:r>
+      <w:r>
+        <w:rPr>
+          <w:noProof/>
+          <w:sz w:val="24"/>
+          <w:szCs w:val="28"/>
+        </w:rPr>
+        <w:t xml:space="preserve"> and </w:t>
+      </w:r>
+      <w:r>
+        <w:rPr>
+          <w:noProof/>
+          <w:sz w:val="24"/>
+          <w:szCs w:val="28"/>
+        </w:rPr>
+        <w:t>worst</w:t>
+      </w:r>
+      <w:r>
+        <w:rPr>
+          <w:noProof/>
+          <w:sz w:val="24"/>
+          <w:szCs w:val="28"/>
+        </w:rPr>
+        <w:t xml:space="preserve"> score</w:t>
+      </w:r>
+      <w:r>
+        <w:rPr>
+          <w:noProof/>
+          <w:sz w:val="24"/>
+          <w:szCs w:val="28"/>
+        </w:rPr>
+        <w:t>s</w:t>
+      </w:r>
+      <w:r>
+        <w:rPr>
+          <w:noProof/>
+          <w:sz w:val="24"/>
+          <w:szCs w:val="28"/>
+        </w:rPr>
+        <w:t xml:space="preserve"> are </w:t>
+      </w:r>
+      <w:r>
+        <w:rPr>
+          <w:noProof/>
+          <w:sz w:val="24"/>
+          <w:szCs w:val="28"/>
+        </w:rPr>
+        <w:t xml:space="preserve">close. And RNN scores are unstable. It’s best score can be very high, and the worst are pretty low. </w:t>
+      </w:r>
+    </w:p>
+    <w:p>
+      <w:pPr>
+        <w:pStyle w:val="a3"/>
+        <w:ind w:left="360" w:firstLineChars="0" w:firstLine="0"/>
+        <w:rPr>
+          <w:noProof/>
+          <w:sz w:val="24"/>
+          <w:szCs w:val="28"/>
+        </w:rPr>
+      </w:pPr>
+      <w:r>
+        <w:rPr>
+          <w:noProof/>
+          <w:sz w:val="24"/>
+          <w:szCs w:val="28"/>
+        </w:rPr>
+        <w:t>In the aspect of generated sentences quality. LSTM can generate long sentence to decribe one image. And the RNN generated sentences are quite short</w:t>
+      </w:r>
+      <w:r>
+        <w:rPr>
+          <w:noProof/>
+          <w:sz w:val="24"/>
+          <w:szCs w:val="28"/>
+        </w:rPr>
+        <w:t>, which means it contain less information and sometimes it will get low score due to lack of information.</w:t>
+      </w:r>
+    </w:p>
+    <w:p>
+      <w:pPr>
+        <w:pStyle w:val="a3"/>
+        <w:numPr>
+          <w:ilvl w:val="0"/>
+          <w:numId w:val="1"/>
+        </w:numPr>
+        <w:ind w:firstLineChars="0"/>
+        <w:rPr>
+          <w:sz w:val="24"/>
+          <w:szCs w:val="28"/>
+        </w:rPr>
+      </w:pPr>
+      <w:r>
+        <w:rPr>
+          <w:rFonts w:hint="eastAsia"/>
+          <w:sz w:val="24"/>
+          <w:szCs w:val="28"/>
+        </w:rPr>
+        <w:t>O</w:t>
+      </w:r>
+      <w:r>
+        <w:rPr>
+          <w:sz w:val="24"/>
+          <w:szCs w:val="28"/>
+        </w:rPr>
+        <w:t xml:space="preserve">ne picture can have different descriptions. Some of them can be simple and short, others can be long and detailed. </w:t>
+      </w:r>
+      <w:r>
+        <w:rPr>
+          <w:rFonts w:hint="eastAsia"/>
+          <w:sz w:val="24"/>
+          <w:szCs w:val="28"/>
+        </w:rPr>
+        <w:t>They</w:t>
+      </w:r>
+      <w:r>
+        <w:rPr>
+          <w:sz w:val="24"/>
+          <w:szCs w:val="28"/>
+        </w:rPr>
+        <w:t xml:space="preserve"> are both right, but people want the generated sentences are as fully detailed as possible. </w:t>
+      </w:r>
+      <w:r>
+        <w:rPr>
+          <w:sz w:val="24"/>
+          <w:szCs w:val="28"/>
+        </w:rPr>
+        <w:t xml:space="preserve">Otherwise, some models can always generate some indistinct sentence and get good score. </w:t>
+      </w:r>
+    </w:p>
+    <w:p>
+      <w:pPr>
+        <w:pStyle w:val="a3"/>
+        <w:ind w:left="360" w:firstLineChars="0" w:firstLine="0"/>
+        <w:rPr>
+          <w:sz w:val="24"/>
+          <w:szCs w:val="28"/>
+        </w:rPr>
+      </w:pPr>
+      <w:r>
+        <w:rPr>
+          <w:rFonts w:hint="eastAsia"/>
+          <w:sz w:val="24"/>
+          <w:szCs w:val="28"/>
+        </w:rPr>
+        <w:t>I</w:t>
+      </w:r>
+      <w:r>
+        <w:rPr>
+          <w:sz w:val="24"/>
+          <w:szCs w:val="28"/>
+        </w:rPr>
+        <w:t xml:space="preserve">n </w:t>
+      </w:r>
+      <w:r>
+        <w:rPr>
+          <w:sz w:val="24"/>
+          <w:szCs w:val="28"/>
+        </w:rPr>
+        <w:t xml:space="preserve">the </w:t>
+      </w:r>
+      <w:r>
+        <w:rPr>
+          <w:sz w:val="24"/>
+          <w:szCs w:val="28"/>
+        </w:rPr>
+        <w:t>ExpertAnnotations.txt</w:t>
+      </w:r>
+      <w:r>
+        <w:rPr>
+          <w:sz w:val="24"/>
+          <w:szCs w:val="28"/>
+        </w:rPr>
+        <w:t>, it come up with a ranking of each sentences. When evaluate model, we can</w:t>
+      </w:r>
+      <w:r>
+        <w:rPr>
+          <w:sz w:val="24"/>
+          <w:szCs w:val="28"/>
+        </w:rPr>
+        <w:t xml:space="preserve"> put</w:t>
+      </w:r>
+      <w:r>
+        <w:rPr>
+          <w:sz w:val="24"/>
+          <w:szCs w:val="28"/>
+        </w:rPr>
+        <w:t xml:space="preserve"> weight </w:t>
+      </w:r>
+      <w:r>
+        <w:rPr>
+          <w:sz w:val="24"/>
+          <w:szCs w:val="28"/>
+        </w:rPr>
+        <w:t xml:space="preserve">on </w:t>
+      </w:r>
+      <w:r>
+        <w:rPr>
+          <w:sz w:val="24"/>
+          <w:szCs w:val="28"/>
+        </w:rPr>
+        <w:t>each sentence</w:t>
+      </w:r>
+      <w:r>
+        <w:rPr>
+          <w:sz w:val="24"/>
+          <w:szCs w:val="28"/>
+        </w:rPr>
+        <w:t>s</w:t>
+      </w:r>
+      <w:r>
+        <w:rPr>
+          <w:sz w:val="24"/>
+          <w:szCs w:val="28"/>
+        </w:rPr>
+        <w:t>. For example, if the generated captions match the most with the sentence with score 4, then this model</w:t>
+      </w:r>
+      <w:r>
+        <w:rPr>
+          <w:sz w:val="24"/>
+          <w:szCs w:val="28"/>
+        </w:rPr>
+        <w:t xml:space="preserve"> performed extremly well</w:t>
+      </w:r>
+      <w:r>
+        <w:rPr>
+          <w:sz w:val="24"/>
+          <w:szCs w:val="28"/>
+        </w:rPr>
+        <w:t>.</w:t>
+      </w:r>
+      <w:r>
+        <w:rPr>
+          <w:sz w:val="24"/>
+          <w:szCs w:val="28"/>
+        </w:rPr>
+        <w:t xml:space="preserve"> If the generated captions only match the </w:t>
+      </w:r>
+      <w:r>
+        <w:rPr>
+          <w:sz w:val="24"/>
+          <w:szCs w:val="28"/>
+        </w:rPr>
+        <w:lastRenderedPageBreak/>
+        <w:t xml:space="preserve">sentence with score 1, then we think this model is not good enough. </w:t>
+      </w:r>
+    </w:p>
+    <w:p>
+      <w:pPr>
+        <w:pStyle w:val="a3"/>
+        <w:ind w:left="360" w:firstLineChars="0" w:firstLine="0"/>
+        <w:rPr>
+          <w:rFonts w:hint="eastAsia"/>
+          <w:sz w:val="24"/>
+          <w:szCs w:val="28"/>
+        </w:rPr>
+      </w:pPr>
+      <w:r>
+        <w:rPr>
+          <w:rFonts w:hint="eastAsia"/>
+          <w:sz w:val="24"/>
+          <w:szCs w:val="28"/>
+        </w:rPr>
+        <w:t>I</w:t>
+      </w:r>
+      <w:r>
+        <w:rPr>
+          <w:sz w:val="24"/>
+          <w:szCs w:val="28"/>
+        </w:rPr>
+        <w:t xml:space="preserve">n the </w:t>
+      </w:r>
+      <w:r>
+        <w:rPr>
+          <w:sz w:val="24"/>
+          <w:szCs w:val="28"/>
+        </w:rPr>
+        <w:t>CrowdFlowerAnnotations.txt</w:t>
+      </w:r>
+      <w:r>
+        <w:rPr>
+          <w:sz w:val="24"/>
+          <w:szCs w:val="28"/>
+        </w:rPr>
+        <w:t xml:space="preserve"> file,</w:t>
+      </w:r>
+      <w:r>
+        <w:rPr>
+          <w:sz w:val="24"/>
+          <w:szCs w:val="28"/>
+        </w:rPr>
+        <w:t xml:space="preserve"> has also created a ranking system. The sentence with the most yeses from the judgments must be the most valid sentence. Then put more weight on the most valid sentence when evaluate the model. </w:t>
       </w:r>
     </w:p>
     <w:sectPr>

</xml_diff>